<commit_message>
Mój drugi commit - fak yeah! :D Sprawko v0.2
</commit_message>
<xml_diff>
--- a/wiki.docx
+++ b/wiki.docx
@@ -126,6 +126,7 @@
     </w:p>
     <w:p>
       <w:pPr>
+        <w:spacing w:after="0"/>
         <w:rPr>
           <w:sz w:val="24"/>
           <w:szCs w:val="24"/>
@@ -191,6 +192,7 @@
     </w:p>
     <w:p>
       <w:pPr>
+        <w:spacing w:after="0"/>
         <w:rPr>
           <w:sz w:val="24"/>
           <w:szCs w:val="24"/>
@@ -202,9 +204,323 @@
           <w:szCs w:val="24"/>
         </w:rPr>
         <w:tab/>
-      </w:r>
+        <w:t xml:space="preserve">Po pierwszym etapie, podjęliśmy decyzję , że spróbujemy zaimplementować </w:t>
+      </w:r>
+      <w:r>
+        <w:rPr>
+          <w:sz w:val="24"/>
+          <w:szCs w:val="24"/>
+        </w:rPr>
+        <w:t xml:space="preserve">samodzielnie jeden z algorytmów służących do rysowania grafów i dodatkowo wykorzystamy istniejącą bibliotekę do wspomagania samej wizualizacji. Wybór padł na dość często wykorzystywany algorytm </w:t>
+      </w:r>
+      <w:proofErr w:type="spellStart"/>
+      <w:r>
+        <w:rPr>
+          <w:sz w:val="24"/>
+          <w:szCs w:val="24"/>
+        </w:rPr>
+        <w:t>force-based</w:t>
+      </w:r>
+      <w:proofErr w:type="spellEnd"/>
+      <w:r>
+        <w:rPr>
+          <w:sz w:val="24"/>
+          <w:szCs w:val="24"/>
+        </w:rPr>
+        <w:t xml:space="preserve"> </w:t>
+      </w:r>
+      <w:proofErr w:type="spellStart"/>
+      <w:r>
+        <w:rPr>
+          <w:sz w:val="24"/>
+          <w:szCs w:val="24"/>
+        </w:rPr>
+        <w:t>layout</w:t>
+      </w:r>
+      <w:proofErr w:type="spellEnd"/>
+      <w:r>
+        <w:rPr>
+          <w:sz w:val="24"/>
+          <w:szCs w:val="24"/>
+        </w:rPr>
+        <w:t xml:space="preserve"> (sam algorytm</w:t>
+      </w:r>
+      <w:r>
+        <w:rPr>
+          <w:sz w:val="24"/>
+          <w:szCs w:val="24"/>
+        </w:rPr>
+        <w:t xml:space="preserve"> </w:t>
+      </w:r>
+      <w:proofErr w:type="spellStart"/>
+      <w:r>
+        <w:rPr>
+          <w:sz w:val="24"/>
+          <w:szCs w:val="24"/>
+        </w:rPr>
+        <w:t>zostanł</w:t>
+      </w:r>
+      <w:proofErr w:type="spellEnd"/>
+      <w:r>
+        <w:rPr>
+          <w:sz w:val="24"/>
+          <w:szCs w:val="24"/>
+        </w:rPr>
+        <w:t xml:space="preserve"> </w:t>
+      </w:r>
+      <w:r>
+        <w:rPr>
+          <w:sz w:val="24"/>
+          <w:szCs w:val="24"/>
+        </w:rPr>
+        <w:t>opisany</w:t>
+      </w:r>
+      <w:r>
+        <w:rPr>
+          <w:sz w:val="24"/>
+          <w:szCs w:val="24"/>
+        </w:rPr>
+        <w:t xml:space="preserve"> w dalszej części sprawozdania). </w:t>
+      </w:r>
+      <w:r>
+        <w:rPr>
+          <w:sz w:val="24"/>
+          <w:szCs w:val="24"/>
+        </w:rPr>
+        <w:t xml:space="preserve">Kolejnym krokiem był wybór technologii w jakiej zostanie wykonany projekt. Podczas przeglądu bibliotek zdecydowaliśmy się na skorzystanie z </w:t>
+      </w:r>
+      <w:r>
+        <w:rPr>
+          <w:sz w:val="24"/>
+          <w:szCs w:val="24"/>
+        </w:rPr>
+        <w:t xml:space="preserve">biblioteki d3.js, będącej napisanej w </w:t>
+      </w:r>
+      <w:proofErr w:type="spellStart"/>
+      <w:r>
+        <w:rPr>
+          <w:sz w:val="24"/>
+          <w:szCs w:val="24"/>
+        </w:rPr>
+        <w:t>Javascript</w:t>
+      </w:r>
+      <w:proofErr w:type="spellEnd"/>
+      <w:r>
+        <w:rPr>
+          <w:sz w:val="24"/>
+          <w:szCs w:val="24"/>
+        </w:rPr>
+        <w:t xml:space="preserve"> i sam interfejs stworzyć w oparciu o HTML 5 i CSS3 oraz część kodową </w:t>
+      </w:r>
+      <w:r>
+        <w:rPr>
+          <w:sz w:val="24"/>
+          <w:szCs w:val="24"/>
+        </w:rPr>
+        <w:lastRenderedPageBreak/>
+        <w:t xml:space="preserve">na </w:t>
+      </w:r>
+      <w:proofErr w:type="spellStart"/>
+      <w:r>
+        <w:rPr>
+          <w:sz w:val="24"/>
+          <w:szCs w:val="24"/>
+        </w:rPr>
+        <w:t>framework’u</w:t>
+      </w:r>
+      <w:proofErr w:type="spellEnd"/>
+      <w:r>
+        <w:rPr>
+          <w:sz w:val="24"/>
+          <w:szCs w:val="24"/>
+        </w:rPr>
+        <w:t xml:space="preserve"> </w:t>
+      </w:r>
+      <w:proofErr w:type="spellStart"/>
+      <w:r>
+        <w:rPr>
+          <w:sz w:val="24"/>
+          <w:szCs w:val="24"/>
+        </w:rPr>
+        <w:t>Fuel</w:t>
+      </w:r>
+      <w:proofErr w:type="spellEnd"/>
+      <w:r>
+        <w:rPr>
+          <w:sz w:val="24"/>
+          <w:szCs w:val="24"/>
+        </w:rPr>
+        <w:t xml:space="preserve">. Dodatkowo d3.js posiada możliwość wizualizacji z wykorzystaniem wybranego przez nas algorytmu. Podczas tworzenia naszej wersji wzorowaliśmy się na ich implementacji, dostosowując ją do naszego projektu. </w:t>
+      </w:r>
+    </w:p>
+    <w:p>
+      <w:pPr>
+        <w:spacing w:after="0"/>
+        <w:rPr>
+          <w:sz w:val="24"/>
+          <w:szCs w:val="24"/>
+        </w:rPr>
+      </w:pPr>
+      <w:r>
+        <w:rPr>
+          <w:sz w:val="24"/>
+          <w:szCs w:val="24"/>
+        </w:rPr>
+        <w:tab/>
+        <w:t xml:space="preserve">To wszystko jednak nie wystarczyło do poradzenia sobie w pełni z ilością danych do </w:t>
+      </w:r>
+      <w:proofErr w:type="spellStart"/>
+      <w:r>
+        <w:rPr>
+          <w:sz w:val="24"/>
+          <w:szCs w:val="24"/>
+        </w:rPr>
+        <w:t>wyrenderowania</w:t>
+      </w:r>
+      <w:proofErr w:type="spellEnd"/>
+      <w:r>
+        <w:rPr>
+          <w:sz w:val="24"/>
+          <w:szCs w:val="24"/>
+        </w:rPr>
+        <w:t xml:space="preserve">. Po ostatecznych konsultacjach z prowadzącym, uzgodniliśmy, że będziemy wizualizować mniejsze podgrafy wszystkich danych tzn. użytkownik będzie mógł wybrać, jaki artykuł go interesuje i następnie zostanie narysowany graf połączeń tego artykułu z innymi. Nasza aplikacji umożliwi wtedy przejście do kolejnego artykułu i wyświetlenie jego sąsiadów. Umożliwi to klarowniejszą prezentację dostępnych danych (mniej danych do przetworzenia dla użytkownika naraz, czytelniejsza reprezentacja). </w:t>
+      </w:r>
+    </w:p>
+    <w:p>
+      <w:pPr>
+        <w:pStyle w:val="Nagwek1"/>
+        <w:spacing w:after="240"/>
+      </w:pPr>
+      <w:r>
+        <w:t>Algorytm</w:t>
+      </w:r>
+    </w:p>
+    <w:p>
+      <w:pPr>
+        <w:spacing w:after="0"/>
+        <w:ind w:firstLine="708"/>
+        <w:rPr>
+          <w:sz w:val="24"/>
+          <w:szCs w:val="24"/>
+        </w:rPr>
+      </w:pPr>
+      <w:r>
+        <w:rPr>
+          <w:sz w:val="24"/>
+          <w:szCs w:val="24"/>
+        </w:rPr>
+        <w:t>W projekcie wykorzystaliśmy algorytm Force-</w:t>
+      </w:r>
+      <w:proofErr w:type="spellStart"/>
+      <w:r>
+        <w:rPr>
+          <w:sz w:val="24"/>
+          <w:szCs w:val="24"/>
+        </w:rPr>
+        <w:t>Based</w:t>
+      </w:r>
+      <w:proofErr w:type="spellEnd"/>
+      <w:r>
+        <w:rPr>
+          <w:sz w:val="24"/>
+          <w:szCs w:val="24"/>
+        </w:rPr>
+        <w:t xml:space="preserve"> </w:t>
+      </w:r>
+      <w:proofErr w:type="spellStart"/>
+      <w:r>
+        <w:rPr>
+          <w:sz w:val="24"/>
+          <w:szCs w:val="24"/>
+        </w:rPr>
+        <w:t>Layout</w:t>
+      </w:r>
+      <w:proofErr w:type="spellEnd"/>
+      <w:r>
+        <w:rPr>
+          <w:sz w:val="24"/>
+          <w:szCs w:val="24"/>
+        </w:rPr>
+        <w:t>. Służy on do rysowania grafów w dwu i trzy wymiarowych przestrzeniach w taki sposób, aby każda krawędź, była mniej więcej równej długości i było jak najmniej przecię</w:t>
+      </w:r>
+      <w:r>
+        <w:rPr>
+          <w:sz w:val="24"/>
+          <w:szCs w:val="24"/>
+        </w:rPr>
+        <w:t xml:space="preserve">ć. Osiąga on to poprzez traktowanie krawędzi jak sprężyn, a wierzchołków jak naładowane elektrycznie cząsteczki.  Cały graf jest następnie symulowany jak system fizyczny. Siły na siebie oddziaływają przyciągając lub oddalając wierzchołki od siebie. Te akcje są powtarzane iteracyjnie, aż układ osiągnie stan spoczynku, tzn. zmiany w każdej iteracji będą coraz mniejsze. Dodatkowo algorytm implementuje siłę pseudo-grawitacyjną, która utrzymuję graf w widocznej strefie i uniemożliwia jego ucieknięcie poza ekran. </w:t>
+      </w:r>
+    </w:p>
+    <w:p>
+      <w:pPr>
+        <w:spacing w:after="0"/>
+        <w:rPr>
+          <w:sz w:val="24"/>
+          <w:szCs w:val="24"/>
+        </w:rPr>
+      </w:pPr>
+      <w:r>
+        <w:rPr>
+          <w:sz w:val="24"/>
+          <w:szCs w:val="24"/>
+        </w:rPr>
+        <w:t xml:space="preserve"> </w:t>
+      </w:r>
+      <w:r>
+        <w:rPr>
+          <w:sz w:val="24"/>
+          <w:szCs w:val="24"/>
+        </w:rPr>
+        <w:tab/>
+        <w:t>Zaletami wybranego przez nas  algorytmu są głównie dobre rezultaty dla małych i średnich grafów z jakimi mamy do czynienia w naszym projekcie. Dodatkowo jest on dość elastyczny i umożliwią rozbudowę o dodatkow</w:t>
+      </w:r>
+      <w:r>
+        <w:rPr>
+          <w:sz w:val="24"/>
+          <w:szCs w:val="24"/>
+        </w:rPr>
+        <w:t>e</w:t>
+      </w:r>
+      <w:r>
+        <w:rPr>
+          <w:sz w:val="24"/>
+          <w:szCs w:val="24"/>
+        </w:rPr>
+        <w:t xml:space="preserve"> parametry. </w:t>
+      </w:r>
+      <w:r>
+        <w:rPr>
+          <w:sz w:val="24"/>
+          <w:szCs w:val="24"/>
+        </w:rPr>
+        <w:t xml:space="preserve">Wadami za to jest, że niektóre większe grafy potrzebują dłuższej chwili na wygenerowanie ale jest to akceptowalny czas oraz w naszym przypadku nie takich grafów aż tak dużo. </w:t>
+      </w:r>
+    </w:p>
+    <w:p>
+      <w:pPr>
+        <w:spacing w:after="0"/>
+        <w:rPr>
+          <w:sz w:val="24"/>
+          <w:szCs w:val="24"/>
+        </w:rPr>
+      </w:pPr>
       <w:bookmarkStart w:id="0" w:name="_GoBack"/>
       <w:bookmarkEnd w:id="0"/>
+    </w:p>
+    <w:p>
+      <w:pPr>
+        <w:rPr>
+          <w:sz w:val="24"/>
+          <w:szCs w:val="24"/>
+        </w:rPr>
+      </w:pPr>
+      <w:r>
+        <w:rPr>
+          <w:sz w:val="24"/>
+          <w:szCs w:val="24"/>
+        </w:rPr>
+        <w:tab/>
+      </w:r>
     </w:p>
     <w:p>
       <w:pPr>
@@ -231,8 +547,54 @@
 </w:document>
 </file>
 
-<file path=word/numbering.xml><?xml version="1.0" encoding="utf-8"?>
-<w:numbering xmlns:wpc="http://schemas.microsoft.com/office/word/2010/wordprocessingCanvas" xmlns:mc="http://schemas.openxmlformats.org/markup-compatibility/2006" xmlns:o="urn:schemas-microsoft-com:office:office" xmlns:r="http://schemas.openxmlformats.org/officeDocument/2006/relationships" xmlns:m="http://schemas.openxmlformats.org/officeDocument/2006/math" xmlns:v="urn:schemas-microsoft-com:vml" xmlns:wp14="http://schemas.microsoft.com/office/word/2010/wordprocessingDrawing" xmlns:wp="http://schemas.openxmlformats.org/drawingml/2006/wordprocessingDrawing" xmlns:w10="urn:schemas-microsoft-com:office:word" xmlns:w="http://schemas.openxmlformats.org/wordprocessingml/2006/main" xmlns:w14="http://schemas.microsoft.com/office/word/2010/wordml" xmlns:wpg="http://schemas.microsoft.com/office/word/2010/wordprocessingGroup" xmlns:wpi="http://schemas.microsoft.com/office/word/2010/wordprocessingInk" xmlns:wne="http://schemas.microsoft.com/office/word/2006/wordml" xmlns:wps="http://schemas.microsoft.com/office/word/2010/wordprocessingShape" mc:Ignorable="w14 wp14"/>
+<file path=word/endnotes.xml><?xml version="1.0" encoding="utf-8"?>
+<w:endnotes xmlns:wpc="http://schemas.microsoft.com/office/word/2010/wordprocessingCanvas" xmlns:mc="http://schemas.openxmlformats.org/markup-compatibility/2006" xmlns:o="urn:schemas-microsoft-com:office:office" xmlns:r="http://schemas.openxmlformats.org/officeDocument/2006/relationships" xmlns:m="http://schemas.openxmlformats.org/officeDocument/2006/math" xmlns:v="urn:schemas-microsoft-com:vml" xmlns:wp14="http://schemas.microsoft.com/office/word/2010/wordprocessingDrawing" xmlns:wp="http://schemas.openxmlformats.org/drawingml/2006/wordprocessingDrawing" xmlns:w10="urn:schemas-microsoft-com:office:word" xmlns:w="http://schemas.openxmlformats.org/wordprocessingml/2006/main" xmlns:w14="http://schemas.microsoft.com/office/word/2010/wordml" xmlns:wpg="http://schemas.microsoft.com/office/word/2010/wordprocessingGroup" xmlns:wpi="http://schemas.microsoft.com/office/word/2010/wordprocessingInk" xmlns:wne="http://schemas.microsoft.com/office/word/2006/wordml" xmlns:wps="http://schemas.microsoft.com/office/word/2010/wordprocessingShape" mc:Ignorable="w14 wp14">
+  <w:endnote w:type="separator" w:id="-1">
+    <w:p>
+      <w:pPr>
+        <w:spacing w:after="0" w:line="240" w:lineRule="auto"/>
+      </w:pPr>
+      <w:r>
+        <w:separator/>
+      </w:r>
+    </w:p>
+  </w:endnote>
+  <w:endnote w:type="continuationSeparator" w:id="0">
+    <w:p>
+      <w:pPr>
+        <w:spacing w:after="0" w:line="240" w:lineRule="auto"/>
+      </w:pPr>
+      <w:r>
+        <w:continuationSeparator/>
+      </w:r>
+    </w:p>
+  </w:endnote>
+</w:endnotes>
+</file>
+
+<file path=word/footnotes.xml><?xml version="1.0" encoding="utf-8"?>
+<w:footnotes xmlns:wpc="http://schemas.microsoft.com/office/word/2010/wordprocessingCanvas" xmlns:mc="http://schemas.openxmlformats.org/markup-compatibility/2006" xmlns:o="urn:schemas-microsoft-com:office:office" xmlns:r="http://schemas.openxmlformats.org/officeDocument/2006/relationships" xmlns:m="http://schemas.openxmlformats.org/officeDocument/2006/math" xmlns:v="urn:schemas-microsoft-com:vml" xmlns:wp14="http://schemas.microsoft.com/office/word/2010/wordprocessingDrawing" xmlns:wp="http://schemas.openxmlformats.org/drawingml/2006/wordprocessingDrawing" xmlns:w10="urn:schemas-microsoft-com:office:word" xmlns:w="http://schemas.openxmlformats.org/wordprocessingml/2006/main" xmlns:w14="http://schemas.microsoft.com/office/word/2010/wordml" xmlns:wpg="http://schemas.microsoft.com/office/word/2010/wordprocessingGroup" xmlns:wpi="http://schemas.microsoft.com/office/word/2010/wordprocessingInk" xmlns:wne="http://schemas.microsoft.com/office/word/2006/wordml" xmlns:wps="http://schemas.microsoft.com/office/word/2010/wordprocessingShape" mc:Ignorable="w14 wp14">
+  <w:footnote w:type="separator" w:id="-1">
+    <w:p>
+      <w:pPr>
+        <w:spacing w:after="0" w:line="240" w:lineRule="auto"/>
+      </w:pPr>
+      <w:r>
+        <w:separator/>
+      </w:r>
+    </w:p>
+  </w:footnote>
+  <w:footnote w:type="continuationSeparator" w:id="0">
+    <w:p>
+      <w:pPr>
+        <w:spacing w:after="0" w:line="240" w:lineRule="auto"/>
+      </w:pPr>
+      <w:r>
+        <w:continuationSeparator/>
+      </w:r>
+    </w:p>
+  </w:footnote>
+</w:footnotes>
 </file>
 
 <file path=word/styles.xml><?xml version="1.0" encoding="utf-8"?>
@@ -442,6 +804,28 @@
       <w:szCs w:val="26"/>
     </w:rPr>
   </w:style>
+  <w:style w:type="paragraph" w:styleId="Nagwek3">
+    <w:name w:val="heading 3"/>
+    <w:basedOn w:val="Normalny"/>
+    <w:next w:val="Normalny"/>
+    <w:link w:val="Nagwek3Znak"/>
+    <w:uiPriority w:val="9"/>
+    <w:unhideWhenUsed/>
+    <w:qFormat/>
+    <w:rsid w:val="000A5381"/>
+    <w:pPr>
+      <w:keepNext/>
+      <w:keepLines/>
+      <w:spacing w:before="200" w:after="0"/>
+      <w:outlineLvl w:val="2"/>
+    </w:pPr>
+    <w:rPr>
+      <w:rFonts w:asciiTheme="majorHAnsi" w:eastAsiaTheme="majorEastAsia" w:hAnsiTheme="majorHAnsi" w:cstheme="majorBidi"/>
+      <w:b/>
+      <w:bCs/>
+      <w:color w:val="4F81BD" w:themeColor="accent1"/>
+    </w:rPr>
+  </w:style>
   <w:style w:type="character" w:default="1" w:styleId="Domylnaczcionkaakapitu">
     <w:name w:val="Default Paragraph Font"/>
     <w:uiPriority w:val="1"/>
@@ -574,6 +958,58 @@
       <w:color w:val="4F81BD" w:themeColor="accent1"/>
       <w:sz w:val="26"/>
       <w:szCs w:val="26"/>
+    </w:rPr>
+  </w:style>
+  <w:style w:type="character" w:customStyle="1" w:styleId="Nagwek3Znak">
+    <w:name w:val="Nagłówek 3 Znak"/>
+    <w:basedOn w:val="Domylnaczcionkaakapitu"/>
+    <w:link w:val="Nagwek3"/>
+    <w:uiPriority w:val="9"/>
+    <w:rsid w:val="000A5381"/>
+    <w:rPr>
+      <w:rFonts w:asciiTheme="majorHAnsi" w:eastAsiaTheme="majorEastAsia" w:hAnsiTheme="majorHAnsi" w:cstheme="majorBidi"/>
+      <w:b/>
+      <w:bCs/>
+      <w:color w:val="4F81BD" w:themeColor="accent1"/>
+    </w:rPr>
+  </w:style>
+  <w:style w:type="paragraph" w:styleId="Tekstprzypisukocowego">
+    <w:name w:val="endnote text"/>
+    <w:basedOn w:val="Normalny"/>
+    <w:link w:val="TekstprzypisukocowegoZnak"/>
+    <w:uiPriority w:val="99"/>
+    <w:semiHidden/>
+    <w:unhideWhenUsed/>
+    <w:rsid w:val="000A5381"/>
+    <w:pPr>
+      <w:spacing w:after="0" w:line="240" w:lineRule="auto"/>
+    </w:pPr>
+    <w:rPr>
+      <w:sz w:val="20"/>
+      <w:szCs w:val="20"/>
+    </w:rPr>
+  </w:style>
+  <w:style w:type="character" w:customStyle="1" w:styleId="TekstprzypisukocowegoZnak">
+    <w:name w:val="Tekst przypisu końcowego Znak"/>
+    <w:basedOn w:val="Domylnaczcionkaakapitu"/>
+    <w:link w:val="Tekstprzypisukocowego"/>
+    <w:uiPriority w:val="99"/>
+    <w:semiHidden/>
+    <w:rsid w:val="000A5381"/>
+    <w:rPr>
+      <w:sz w:val="20"/>
+      <w:szCs w:val="20"/>
+    </w:rPr>
+  </w:style>
+  <w:style w:type="character" w:styleId="Odwoanieprzypisukocowego">
+    <w:name w:val="endnote reference"/>
+    <w:basedOn w:val="Domylnaczcionkaakapitu"/>
+    <w:uiPriority w:val="99"/>
+    <w:semiHidden/>
+    <w:unhideWhenUsed/>
+    <w:rsid w:val="000A5381"/>
+    <w:rPr>
+      <w:vertAlign w:val="superscript"/>
     </w:rPr>
   </w:style>
 </w:styles>
@@ -786,6 +1222,28 @@
       <w:szCs w:val="26"/>
     </w:rPr>
   </w:style>
+  <w:style w:type="paragraph" w:styleId="Nagwek3">
+    <w:name w:val="heading 3"/>
+    <w:basedOn w:val="Normalny"/>
+    <w:next w:val="Normalny"/>
+    <w:link w:val="Nagwek3Znak"/>
+    <w:uiPriority w:val="9"/>
+    <w:unhideWhenUsed/>
+    <w:qFormat/>
+    <w:rsid w:val="000A5381"/>
+    <w:pPr>
+      <w:keepNext/>
+      <w:keepLines/>
+      <w:spacing w:before="200" w:after="0"/>
+      <w:outlineLvl w:val="2"/>
+    </w:pPr>
+    <w:rPr>
+      <w:rFonts w:asciiTheme="majorHAnsi" w:eastAsiaTheme="majorEastAsia" w:hAnsiTheme="majorHAnsi" w:cstheme="majorBidi"/>
+      <w:b/>
+      <w:bCs/>
+      <w:color w:val="4F81BD" w:themeColor="accent1"/>
+    </w:rPr>
+  </w:style>
   <w:style w:type="character" w:default="1" w:styleId="Domylnaczcionkaakapitu">
     <w:name w:val="Default Paragraph Font"/>
     <w:uiPriority w:val="1"/>
@@ -918,6 +1376,58 @@
       <w:color w:val="4F81BD" w:themeColor="accent1"/>
       <w:sz w:val="26"/>
       <w:szCs w:val="26"/>
+    </w:rPr>
+  </w:style>
+  <w:style w:type="character" w:customStyle="1" w:styleId="Nagwek3Znak">
+    <w:name w:val="Nagłówek 3 Znak"/>
+    <w:basedOn w:val="Domylnaczcionkaakapitu"/>
+    <w:link w:val="Nagwek3"/>
+    <w:uiPriority w:val="9"/>
+    <w:rsid w:val="000A5381"/>
+    <w:rPr>
+      <w:rFonts w:asciiTheme="majorHAnsi" w:eastAsiaTheme="majorEastAsia" w:hAnsiTheme="majorHAnsi" w:cstheme="majorBidi"/>
+      <w:b/>
+      <w:bCs/>
+      <w:color w:val="4F81BD" w:themeColor="accent1"/>
+    </w:rPr>
+  </w:style>
+  <w:style w:type="paragraph" w:styleId="Tekstprzypisukocowego">
+    <w:name w:val="endnote text"/>
+    <w:basedOn w:val="Normalny"/>
+    <w:link w:val="TekstprzypisukocowegoZnak"/>
+    <w:uiPriority w:val="99"/>
+    <w:semiHidden/>
+    <w:unhideWhenUsed/>
+    <w:rsid w:val="000A5381"/>
+    <w:pPr>
+      <w:spacing w:after="0" w:line="240" w:lineRule="auto"/>
+    </w:pPr>
+    <w:rPr>
+      <w:sz w:val="20"/>
+      <w:szCs w:val="20"/>
+    </w:rPr>
+  </w:style>
+  <w:style w:type="character" w:customStyle="1" w:styleId="TekstprzypisukocowegoZnak">
+    <w:name w:val="Tekst przypisu końcowego Znak"/>
+    <w:basedOn w:val="Domylnaczcionkaakapitu"/>
+    <w:link w:val="Tekstprzypisukocowego"/>
+    <w:uiPriority w:val="99"/>
+    <w:semiHidden/>
+    <w:rsid w:val="000A5381"/>
+    <w:rPr>
+      <w:sz w:val="20"/>
+      <w:szCs w:val="20"/>
+    </w:rPr>
+  </w:style>
+  <w:style w:type="character" w:styleId="Odwoanieprzypisukocowego">
+    <w:name w:val="endnote reference"/>
+    <w:basedOn w:val="Domylnaczcionkaakapitu"/>
+    <w:uiPriority w:val="99"/>
+    <w:semiHidden/>
+    <w:unhideWhenUsed/>
+    <w:rsid w:val="000A5381"/>
+    <w:rPr>
+      <w:vertAlign w:val="superscript"/>
     </w:rPr>
   </w:style>
 </w:styles>

</xml_diff>

<commit_message>
poprawione sprawozdanie, poprawki interfejsu
</commit_message>
<xml_diff>
--- a/wiki.docx
+++ b/wiki.docx
@@ -1,6 +1,6 @@
 
 <file path=word/document.xml><?xml version="1.0" encoding="utf-8"?>
-<w:document xmlns:wpc="http://schemas.microsoft.com/office/word/2010/wordprocessingCanvas" xmlns:mc="http://schemas.openxmlformats.org/markup-compatibility/2006" xmlns:o="urn:schemas-microsoft-com:office:office" xmlns:r="http://schemas.openxmlformats.org/officeDocument/2006/relationships" xmlns:m="http://schemas.openxmlformats.org/officeDocument/2006/math" xmlns:v="urn:schemas-microsoft-com:vml" xmlns:wp14="http://schemas.microsoft.com/office/word/2010/wordprocessingDrawing" xmlns:wp="http://schemas.openxmlformats.org/drawingml/2006/wordprocessingDrawing" xmlns:w10="urn:schemas-microsoft-com:office:word" xmlns:w="http://schemas.openxmlformats.org/wordprocessingml/2006/main" xmlns:w14="http://schemas.microsoft.com/office/word/2010/wordml" xmlns:wpg="http://schemas.microsoft.com/office/word/2010/wordprocessingGroup" xmlns:wpi="http://schemas.microsoft.com/office/word/2010/wordprocessingInk" xmlns:wne="http://schemas.microsoft.com/office/word/2006/wordml" xmlns:wps="http://schemas.microsoft.com/office/word/2010/wordprocessingShape" mc:Ignorable="w14 wp14">
+<w:document xmlns:ve="http://schemas.openxmlformats.org/markup-compatibility/2006" xmlns:o="urn:schemas-microsoft-com:office:office" xmlns:r="http://schemas.openxmlformats.org/officeDocument/2006/relationships" xmlns:m="http://schemas.openxmlformats.org/officeDocument/2006/math" xmlns:v="urn:schemas-microsoft-com:vml" xmlns:wp="http://schemas.openxmlformats.org/drawingml/2006/wordprocessingDrawing" xmlns:w10="urn:schemas-microsoft-com:office:word" xmlns:w="http://schemas.openxmlformats.org/wordprocessingml/2006/main" xmlns:wne="http://schemas.microsoft.com/office/word/2006/wordml">
   <w:body>
     <w:p>
       <w:pPr>
@@ -79,17 +79,40 @@
           <w:sz w:val="40"/>
         </w:rPr>
       </w:pPr>
+      <w:proofErr w:type="spellStart"/>
       <w:r>
         <w:rPr>
           <w:sz w:val="40"/>
         </w:rPr>
-        <w:t>Wizualizacja Wikipedii</w:t>
-      </w:r>
+        <w:t>WikiWizir</w:t>
+      </w:r>
+      <w:proofErr w:type="spellEnd"/>
+      <w:r>
+        <w:rPr>
+          <w:sz w:val="40"/>
+        </w:rPr>
+        <w:t xml:space="preserve"> - </w:t>
+      </w:r>
+      <w:r>
+        <w:rPr>
+          <w:sz w:val="40"/>
+        </w:rPr>
+        <w:t xml:space="preserve">Wizualizacja </w:t>
+      </w:r>
+      <w:proofErr w:type="spellStart"/>
+      <w:r>
+        <w:rPr>
+          <w:sz w:val="40"/>
+        </w:rPr>
+        <w:t>Wikipedii</w:t>
+      </w:r>
+      <w:proofErr w:type="spellEnd"/>
     </w:p>
     <w:p>
       <w:pPr>
         <w:pStyle w:val="Nagwek1"/>
         <w:spacing w:after="240"/>
+        <w:jc w:val="both"/>
       </w:pPr>
       <w:r>
         <w:t>Opis zadania</w:t>
@@ -97,6 +120,7 @@
     </w:p>
     <w:p>
       <w:pPr>
+        <w:jc w:val="both"/>
         <w:rPr>
           <w:sz w:val="24"/>
         </w:rPr>
@@ -106,27 +130,81 @@
           <w:sz w:val="24"/>
         </w:rPr>
         <w:tab/>
-        <w:t xml:space="preserve">Naszym zadaniem projektowym było stworzenie wizualizacji angielskiej Wikipedii w postaci Simple. Zawiera ona 56565 artykułów oraz 2248532 połączeń pomiędzy nimi. </w:t>
-      </w:r>
-      <w:r>
-        <w:rPr>
-          <w:sz w:val="24"/>
-        </w:rPr>
-        <w:t>Pomimo i tak pomniejszonej objętości w stosunku do pełnej Wikipedii, stanowi ona dość trudne zadanie do zrealizowania.</w:t>
+        <w:t>Naszym zadaniem projektowym było stworzenie wizualizacji</w:t>
+      </w:r>
+      <w:r>
+        <w:rPr>
+          <w:sz w:val="24"/>
+        </w:rPr>
+        <w:t xml:space="preserve"> powiązań artykułów</w:t>
+      </w:r>
+      <w:r>
+        <w:rPr>
+          <w:sz w:val="24"/>
+        </w:rPr>
+        <w:t xml:space="preserve"> angielskiej </w:t>
+      </w:r>
+      <w:proofErr w:type="spellStart"/>
+      <w:r>
+        <w:rPr>
+          <w:sz w:val="24"/>
+        </w:rPr>
+        <w:t>Wikipedii</w:t>
+      </w:r>
+      <w:proofErr w:type="spellEnd"/>
+      <w:r>
+        <w:rPr>
+          <w:sz w:val="24"/>
+        </w:rPr>
+        <w:t xml:space="preserve"> w postaci Simple. Zawiera ona 56565 artykułów oraz 2248532 połączeń pomiędzy nimi. </w:t>
+      </w:r>
+      <w:r>
+        <w:rPr>
+          <w:sz w:val="24"/>
+        </w:rPr>
+        <w:t xml:space="preserve">Pomimo i tak pomniejszonej objętości w stosunku do pełnej </w:t>
+      </w:r>
+      <w:proofErr w:type="spellStart"/>
+      <w:r>
+        <w:rPr>
+          <w:sz w:val="24"/>
+        </w:rPr>
+        <w:t>Wikipedii</w:t>
+      </w:r>
+      <w:proofErr w:type="spellEnd"/>
+      <w:r>
+        <w:rPr>
+          <w:sz w:val="24"/>
+        </w:rPr>
+        <w:t>, stanowi ona dość trudne zadanie do zrealizowania</w:t>
+      </w:r>
+      <w:r>
+        <w:rPr>
+          <w:sz w:val="24"/>
+        </w:rPr>
+        <w:t xml:space="preserve"> - zarówno jeśli chodzi o przedstawienie informacji w czytelnej formie, jak i względy optymalizacyjne</w:t>
+      </w:r>
+      <w:r>
+        <w:rPr>
+          <w:sz w:val="24"/>
+        </w:rPr>
+        <w:t>.</w:t>
       </w:r>
     </w:p>
     <w:p>
       <w:pPr>
         <w:pStyle w:val="Nagwek1"/>
         <w:spacing w:after="240"/>
-      </w:pPr>
-      <w:r>
-        <w:t>Zapoznanie z tematem</w:t>
+        <w:jc w:val="both"/>
+      </w:pPr>
+      <w:r>
+        <w:t>Rozpoznanie problemu</w:t>
       </w:r>
     </w:p>
     <w:p>
       <w:pPr>
         <w:spacing w:after="0"/>
+        <w:jc w:val="both"/>
         <w:rPr>
           <w:sz w:val="24"/>
           <w:szCs w:val="24"/>
@@ -143,7 +221,37 @@
           <w:sz w:val="24"/>
           <w:szCs w:val="24"/>
         </w:rPr>
-        <w:t>Pracę nad projektem rozpoczęliśmy od zapoznania się z dostępnymi gotowymi rozwiązaniami wizualizującymi Wikipedię oraz przeglądem istniejących bibliotek wspomagających rysowanie grafów i drzew. Już podczas korzystania z istniejących programów pojawił się pierwszy z problemów, z którymi musieliśmy się zmierzyć. Otóż żaden z programów nie radził sobie z takim rozmiarem wejścia. Do każdego z nich staraliśmy się dostosować dane do jednego z obsługiwanych formatów – najczęściej miały one for</w:t>
+        <w:t xml:space="preserve">Pracę nad projektem rozpoczęliśmy od zapoznania się z dostępnymi gotowymi rozwiązaniami wizualizującymi </w:t>
+      </w:r>
+      <w:proofErr w:type="spellStart"/>
+      <w:r>
+        <w:rPr>
+          <w:sz w:val="24"/>
+          <w:szCs w:val="24"/>
+        </w:rPr>
+        <w:t>Wikipedię</w:t>
+      </w:r>
+      <w:proofErr w:type="spellEnd"/>
+      <w:r>
+        <w:rPr>
+          <w:sz w:val="24"/>
+          <w:szCs w:val="24"/>
+        </w:rPr>
+        <w:t xml:space="preserve"> oraz przeglądem istniejących bibliotek wspomagających rysowanie grafów i drzew. Już podczas korzystania z istniejących programów pojawił się pierwszy z problemów, z którymi musieliśmy się zmierzyć. Otóż żaden z programów nie radził sobie z </w:t>
+      </w:r>
+      <w:r>
+        <w:rPr>
+          <w:sz w:val="24"/>
+          <w:szCs w:val="24"/>
+        </w:rPr>
+        <w:t>danymi wejściowymi o tak dużym rozmiarze</w:t>
+      </w:r>
+      <w:r>
+        <w:rPr>
+          <w:sz w:val="24"/>
+          <w:szCs w:val="24"/>
+        </w:rPr>
+        <w:t>. Do każdego z nich staraliśmy się dostosować dane do jednego z obsługiwanych formatów – najczęściej miały one for</w:t>
       </w:r>
       <w:r>
         <w:rPr>
@@ -157,7 +265,23 @@
           <w:sz w:val="24"/>
           <w:szCs w:val="24"/>
         </w:rPr>
-        <w:t xml:space="preserve"> indeks i nazwa oraz listy krawędzi, opisanych jako 2 indeksy wierzchołków, które łączą. Niezależnie od technologii w jakiej programy był wykonany; Java, C, C++, HTML z CSS i Javascript, żaden z nich nie potrafił jednocześnie załadować takiej ilości danych. Kończyło się to całkowitym wyczerpaniem całej dostępnej pamięci (nawet do 4GB) lub po prostu brakiem reakcji ze strony aplikacji. </w:t>
+        <w:t xml:space="preserve"> indeks i nazwa oraz listy krawędzi, opisanych jako 2 indeksy wierzchołków, które łączą. Niezależnie od technologii w jakiej programy był wykonany; Java, C, C++, HTML z CSS i </w:t>
+      </w:r>
+      <w:proofErr w:type="spellStart"/>
+      <w:r>
+        <w:rPr>
+          <w:sz w:val="24"/>
+          <w:szCs w:val="24"/>
+        </w:rPr>
+        <w:t>Javascript</w:t>
+      </w:r>
+      <w:proofErr w:type="spellEnd"/>
+      <w:r>
+        <w:rPr>
+          <w:sz w:val="24"/>
+          <w:szCs w:val="24"/>
+        </w:rPr>
+        <w:t xml:space="preserve">, żaden z nich nie potrafił jednocześnie załadować takiej ilości danych. Kończyło się to całkowitym wyczerpaniem całej dostępnej pamięci (nawet do 4GB) lub po prostu brakiem reakcji ze strony aplikacji. </w:t>
       </w:r>
       <w:r>
         <w:rPr>
@@ -177,6 +301,7 @@
     <w:p>
       <w:pPr>
         <w:spacing w:after="0"/>
+        <w:jc w:val="both"/>
         <w:rPr>
           <w:sz w:val="24"/>
           <w:szCs w:val="24"/>
@@ -188,22 +313,24 @@
           <w:szCs w:val="24"/>
         </w:rPr>
         <w:tab/>
-        <w:t xml:space="preserve">Po pierwszym etapie, podjęliśmy decyzję , że spróbujemy zaimplementować </w:t>
-      </w:r>
-      <w:r>
-        <w:rPr>
-          <w:sz w:val="24"/>
-          <w:szCs w:val="24"/>
-        </w:rPr>
-        <w:t>samodzielnie jeden z algorytmów służących do rysowania grafów i dodatkowo wykorzystamy istniejącą bibliotekę do wspomagania samej wizualizacji. Wybór padł na dość często wykorzystywany algorytm force-based layout (sam algorytm</w:t>
-      </w:r>
-      <w:r>
-        <w:rPr>
-          <w:sz w:val="24"/>
-          <w:szCs w:val="24"/>
-        </w:rPr>
-        <w:t xml:space="preserve"> zostanł</w:t>
-      </w:r>
+        <w:t xml:space="preserve">Po pierwszym etapie, podjęliśmy decyzję, że spróbujemy zaimplementować </w:t>
+      </w:r>
+      <w:r>
+        <w:rPr>
+          <w:sz w:val="24"/>
+          <w:szCs w:val="24"/>
+        </w:rPr>
+        <w:t xml:space="preserve">samodzielnie jeden z algorytmów służących do rysowania grafów i dodatkowo wykorzystamy istniejącą bibliotekę do wspomagania samej wizualizacji. Wybór padł na dość często wykorzystywany algorytm </w:t>
+      </w:r>
+      <w:proofErr w:type="spellStart"/>
+      <w:r>
+        <w:rPr>
+          <w:sz w:val="24"/>
+          <w:szCs w:val="24"/>
+        </w:rPr>
+        <w:t>force-based</w:t>
+      </w:r>
+      <w:proofErr w:type="spellEnd"/>
       <w:r>
         <w:rPr>
           <w:sz w:val="24"/>
@@ -211,6 +338,36 @@
         </w:rPr>
         <w:t xml:space="preserve"> </w:t>
       </w:r>
+      <w:proofErr w:type="spellStart"/>
+      <w:r>
+        <w:rPr>
+          <w:sz w:val="24"/>
+          <w:szCs w:val="24"/>
+        </w:rPr>
+        <w:t>layout</w:t>
+      </w:r>
+      <w:proofErr w:type="spellEnd"/>
+      <w:r>
+        <w:rPr>
+          <w:sz w:val="24"/>
+          <w:szCs w:val="24"/>
+        </w:rPr>
+        <w:t xml:space="preserve"> (sam algorytm</w:t>
+      </w:r>
+      <w:r>
+        <w:rPr>
+          <w:sz w:val="24"/>
+          <w:szCs w:val="24"/>
+        </w:rPr>
+        <w:t xml:space="preserve"> został</w:t>
+      </w:r>
+      <w:r>
+        <w:rPr>
+          <w:sz w:val="24"/>
+          <w:szCs w:val="24"/>
+        </w:rPr>
+        <w:t xml:space="preserve"> </w:t>
+      </w:r>
       <w:r>
         <w:rPr>
           <w:sz w:val="24"/>
@@ -237,7 +394,14 @@
           <w:sz w:val="24"/>
           <w:szCs w:val="24"/>
         </w:rPr>
-        <w:t xml:space="preserve">biblioteki d3.js, będącej napisanej w Javascript i sam interfejs stworzyć w oparciu o HTML 5 i CSS3 oraz część kodową </w:t>
+        <w:t>biblioteki d3.js</w:t>
+      </w:r>
+      <w:r>
+        <w:rPr>
+          <w:sz w:val="24"/>
+          <w:szCs w:val="24"/>
+        </w:rPr>
+        <w:t xml:space="preserve"> </w:t>
       </w:r>
       <w:r>
         <w:rPr>
@@ -245,7 +409,7 @@
           <w:szCs w:val="24"/>
         </w:rPr>
         <w:lastRenderedPageBreak/>
-        <w:t xml:space="preserve">na framework’u Fuel. Dodatkowo d3.js posiada możliwość wizualizacji z wykorzystaniem wybranego przez nas algorytmu. Podczas tworzenia naszej wersji wzorowaliśmy się na ich implementacji, dostosowując ją do naszego projektu. </w:t>
+        <w:t>pozwalającej wizualizować dane z użyciem SVG.</w:t>
       </w:r>
       <w:r>
         <w:rPr>
@@ -253,11 +417,230 @@
           <w:szCs w:val="24"/>
         </w:rPr>
         <w:t xml:space="preserve"> </w:t>
+      </w:r>
+      <w:r>
+        <w:rPr>
+          <w:sz w:val="24"/>
+          <w:szCs w:val="24"/>
+        </w:rPr>
+        <w:t xml:space="preserve">Fakt, że </w:t>
+      </w:r>
+      <w:r>
+        <w:rPr>
+          <w:sz w:val="24"/>
+          <w:szCs w:val="24"/>
+        </w:rPr>
+        <w:t xml:space="preserve">została </w:t>
+      </w:r>
+      <w:r>
+        <w:rPr>
+          <w:sz w:val="24"/>
+          <w:szCs w:val="24"/>
+        </w:rPr>
+        <w:t xml:space="preserve">ona </w:t>
+      </w:r>
+      <w:r>
+        <w:rPr>
+          <w:sz w:val="24"/>
+          <w:szCs w:val="24"/>
+        </w:rPr>
+        <w:t>napisana</w:t>
+      </w:r>
+      <w:r>
+        <w:rPr>
+          <w:sz w:val="24"/>
+          <w:szCs w:val="24"/>
+        </w:rPr>
+        <w:t xml:space="preserve"> w </w:t>
+      </w:r>
+      <w:proofErr w:type="spellStart"/>
+      <w:r>
+        <w:rPr>
+          <w:sz w:val="24"/>
+          <w:szCs w:val="24"/>
+        </w:rPr>
+        <w:t>Javascript</w:t>
+      </w:r>
+      <w:proofErr w:type="spellEnd"/>
+      <w:r>
+        <w:rPr>
+          <w:sz w:val="24"/>
+          <w:szCs w:val="24"/>
+        </w:rPr>
+        <w:t xml:space="preserve"> </w:t>
+      </w:r>
+      <w:r>
+        <w:rPr>
+          <w:sz w:val="24"/>
+          <w:szCs w:val="24"/>
+        </w:rPr>
+        <w:t>w oczywisty sposób wpłynął na fakt, że</w:t>
+      </w:r>
+      <w:r>
+        <w:rPr>
+          <w:sz w:val="24"/>
+          <w:szCs w:val="24"/>
+        </w:rPr>
+        <w:t xml:space="preserve"> sam interfejs </w:t>
+      </w:r>
+      <w:r>
+        <w:rPr>
+          <w:sz w:val="24"/>
+          <w:szCs w:val="24"/>
+        </w:rPr>
+        <w:t xml:space="preserve">aplikacji postanowiliśmy </w:t>
+      </w:r>
+      <w:r>
+        <w:rPr>
+          <w:sz w:val="24"/>
+          <w:szCs w:val="24"/>
+        </w:rPr>
+        <w:t xml:space="preserve">stworzyć w oparciu o HTML 5 i CSS3 oraz część </w:t>
+      </w:r>
+      <w:proofErr w:type="spellStart"/>
+      <w:r>
+        <w:rPr>
+          <w:sz w:val="24"/>
+          <w:szCs w:val="24"/>
+        </w:rPr>
+        <w:t>back-endową</w:t>
+      </w:r>
+      <w:proofErr w:type="spellEnd"/>
+      <w:r>
+        <w:rPr>
+          <w:sz w:val="24"/>
+          <w:szCs w:val="24"/>
+        </w:rPr>
+        <w:t xml:space="preserve"> opartą</w:t>
+      </w:r>
+      <w:r>
+        <w:rPr>
+          <w:sz w:val="24"/>
+          <w:szCs w:val="24"/>
+        </w:rPr>
+        <w:t xml:space="preserve"> na </w:t>
+      </w:r>
+      <w:proofErr w:type="spellStart"/>
+      <w:r>
+        <w:rPr>
+          <w:sz w:val="24"/>
+          <w:szCs w:val="24"/>
+        </w:rPr>
+        <w:t>framework’u</w:t>
+      </w:r>
+      <w:proofErr w:type="spellEnd"/>
+      <w:r>
+        <w:rPr>
+          <w:sz w:val="24"/>
+          <w:szCs w:val="24"/>
+        </w:rPr>
+        <w:t xml:space="preserve"> </w:t>
+      </w:r>
+      <w:proofErr w:type="spellStart"/>
+      <w:r>
+        <w:rPr>
+          <w:sz w:val="24"/>
+          <w:szCs w:val="24"/>
+        </w:rPr>
+        <w:t>Fuel</w:t>
+      </w:r>
+      <w:proofErr w:type="spellEnd"/>
+      <w:r>
+        <w:rPr>
+          <w:sz w:val="24"/>
+          <w:szCs w:val="24"/>
+        </w:rPr>
+        <w:t xml:space="preserve"> w </w:t>
+      </w:r>
+      <w:r>
+        <w:rPr>
+          <w:sz w:val="24"/>
+          <w:szCs w:val="24"/>
+        </w:rPr>
+        <w:t xml:space="preserve"> języku </w:t>
+      </w:r>
+      <w:r>
+        <w:rPr>
+          <w:sz w:val="24"/>
+          <w:szCs w:val="24"/>
+        </w:rPr>
+        <w:t>PHP</w:t>
+      </w:r>
+      <w:r>
+        <w:rPr>
+          <w:sz w:val="24"/>
+          <w:szCs w:val="24"/>
+        </w:rPr>
+        <w:t>. Dodatkow</w:t>
+      </w:r>
+      <w:r>
+        <w:rPr>
+          <w:sz w:val="24"/>
+          <w:szCs w:val="24"/>
+        </w:rPr>
+        <w:t>ym atutem</w:t>
+      </w:r>
+      <w:r>
+        <w:rPr>
+          <w:sz w:val="24"/>
+          <w:szCs w:val="24"/>
+        </w:rPr>
+        <w:t xml:space="preserve"> d3.js</w:t>
+      </w:r>
+      <w:r>
+        <w:rPr>
+          <w:sz w:val="24"/>
+          <w:szCs w:val="24"/>
+        </w:rPr>
+        <w:t xml:space="preserve"> jest to, że</w:t>
+      </w:r>
+      <w:r>
+        <w:rPr>
+          <w:sz w:val="24"/>
+          <w:szCs w:val="24"/>
+        </w:rPr>
+        <w:t xml:space="preserve"> posiada możliwość wizualizacji</w:t>
+      </w:r>
+      <w:r>
+        <w:rPr>
+          <w:sz w:val="24"/>
+          <w:szCs w:val="24"/>
+        </w:rPr>
+        <w:t xml:space="preserve"> grafów</w:t>
+      </w:r>
+      <w:r>
+        <w:rPr>
+          <w:sz w:val="24"/>
+          <w:szCs w:val="24"/>
+        </w:rPr>
+        <w:t xml:space="preserve"> z wykorzystaniem wybranego przez nas algorytmu. Podczas tworzenia naszej wersji wzorowaliśmy się na </w:t>
+      </w:r>
+      <w:r>
+        <w:rPr>
+          <w:sz w:val="24"/>
+          <w:szCs w:val="24"/>
+        </w:rPr>
+        <w:t>dostarczonej z biblioteką</w:t>
+      </w:r>
+      <w:r>
+        <w:rPr>
+          <w:sz w:val="24"/>
+          <w:szCs w:val="24"/>
+        </w:rPr>
+        <w:t xml:space="preserve"> implementacji, dosto</w:t>
+      </w:r>
+      <w:r>
+        <w:rPr>
+          <w:sz w:val="24"/>
+          <w:szCs w:val="24"/>
+        </w:rPr>
+        <w:t>sowując ją do naszego projektu, głównie w kwestiach optymalizacyjnych.</w:t>
       </w:r>
     </w:p>
     <w:p>
       <w:pPr>
         <w:spacing w:after="0"/>
+        <w:jc w:val="both"/>
         <w:rPr>
           <w:sz w:val="24"/>
           <w:szCs w:val="24"/>
@@ -269,13 +652,60 @@
           <w:szCs w:val="24"/>
         </w:rPr>
         <w:tab/>
-        <w:t xml:space="preserve">To wszystko jednak nie wystarczyło do poradzenia sobie w pełni z ilością danych do wyrenderowania. Po ostatecznych konsultacjach z prowadzącym, uzgodniliśmy, że będziemy wizualizować mniejsze podgrafy wszystkich danych tzn. użytkownik będzie mógł wybrać, jaki artykuł go interesuje i następnie zostanie narysowany graf połączeń tego artykułu z innymi. Nasza aplikacji umożliwi wtedy przejście do kolejnego artykułu i wyświetlenie jego sąsiadów. Umożliwi to klarowniejszą prezentację dostępnych danych (mniej danych do przetworzenia dla użytkownika naraz, czytelniejsza reprezentacja). </w:t>
+        <w:t xml:space="preserve">To wszystko jednak nie wystarczyło do poradzenia sobie w pełni z ilością danych do </w:t>
+      </w:r>
+      <w:proofErr w:type="spellStart"/>
+      <w:r>
+        <w:rPr>
+          <w:sz w:val="24"/>
+          <w:szCs w:val="24"/>
+        </w:rPr>
+        <w:t>wyrenderowania</w:t>
+      </w:r>
+      <w:proofErr w:type="spellEnd"/>
+      <w:r>
+        <w:rPr>
+          <w:sz w:val="24"/>
+          <w:szCs w:val="24"/>
+        </w:rPr>
+        <w:t xml:space="preserve">. Po ostatecznych konsultacjach z prowadzącym, uzgodniliśmy, że będziemy wizualizować mniejsze </w:t>
+      </w:r>
+      <w:proofErr w:type="spellStart"/>
+      <w:r>
+        <w:rPr>
+          <w:sz w:val="24"/>
+          <w:szCs w:val="24"/>
+        </w:rPr>
+        <w:t>podgrafy</w:t>
+      </w:r>
+      <w:proofErr w:type="spellEnd"/>
+      <w:r>
+        <w:rPr>
+          <w:sz w:val="24"/>
+          <w:szCs w:val="24"/>
+        </w:rPr>
+        <w:t xml:space="preserve"> wszystkich danych</w:t>
+      </w:r>
+      <w:r>
+        <w:rPr>
+          <w:sz w:val="24"/>
+          <w:szCs w:val="24"/>
+        </w:rPr>
+        <w:t xml:space="preserve"> - </w:t>
+      </w:r>
+      <w:r>
+        <w:rPr>
+          <w:sz w:val="24"/>
+          <w:szCs w:val="24"/>
+        </w:rPr>
+        <w:t xml:space="preserve"> tzn. użytkownik będzie mógł wybrać, jaki artykuł go interesuje i następnie zostanie narysowany graf połączeń tego artykułu z innymi. Nasza aplikacji umożliwi wtedy przejście do kolejnego artykułu i wyświetlenie jego sąsiadów. Umożliwi to klarowniejszą prezentację dostępnych danych (mniej danych do przetworzenia dla użytkownika naraz, czytelniejsza reprezentacja). </w:t>
       </w:r>
     </w:p>
     <w:p>
       <w:pPr>
         <w:pStyle w:val="Nagwek1"/>
         <w:spacing w:after="240"/>
+        <w:jc w:val="both"/>
       </w:pPr>
       <w:r>
         <w:t>Algorytm</w:t>
@@ -285,17 +715,50 @@
       <w:pPr>
         <w:spacing w:after="0"/>
         <w:ind w:firstLine="708"/>
-        <w:rPr>
-          <w:sz w:val="24"/>
-          <w:szCs w:val="24"/>
-        </w:rPr>
-      </w:pPr>
-      <w:r>
-        <w:rPr>
-          <w:sz w:val="24"/>
-          <w:szCs w:val="24"/>
-        </w:rPr>
-        <w:t>W projekcie wykorzystaliśmy algorytm Force-Based Layout. Służy on do rysowania grafów w dwu i trzy wymiarowych przestrzeniach w taki sposób, aby każda krawędź, była mniej więcej równej długości i było jak najmniej przecię</w:t>
+        <w:jc w:val="both"/>
+        <w:rPr>
+          <w:sz w:val="24"/>
+          <w:szCs w:val="24"/>
+        </w:rPr>
+      </w:pPr>
+      <w:r>
+        <w:rPr>
+          <w:sz w:val="24"/>
+          <w:szCs w:val="24"/>
+        </w:rPr>
+        <w:t xml:space="preserve">W projekcie wykorzystaliśmy algorytm </w:t>
+      </w:r>
+      <w:proofErr w:type="spellStart"/>
+      <w:r>
+        <w:rPr>
+          <w:sz w:val="24"/>
+          <w:szCs w:val="24"/>
+        </w:rPr>
+        <w:t>Force-Based</w:t>
+      </w:r>
+      <w:proofErr w:type="spellEnd"/>
+      <w:r>
+        <w:rPr>
+          <w:sz w:val="24"/>
+          <w:szCs w:val="24"/>
+        </w:rPr>
+        <w:t xml:space="preserve"> </w:t>
+      </w:r>
+      <w:proofErr w:type="spellStart"/>
+      <w:r>
+        <w:rPr>
+          <w:sz w:val="24"/>
+          <w:szCs w:val="24"/>
+        </w:rPr>
+        <w:t>Layout</w:t>
+      </w:r>
+      <w:proofErr w:type="spellEnd"/>
+      <w:r>
+        <w:rPr>
+          <w:sz w:val="24"/>
+          <w:szCs w:val="24"/>
+        </w:rPr>
+        <w:t>. Służy on do rysowania grafów w dwu i trzy wymiarowych przestrzeniach w taki sposób, aby każda krawędź, była mniej więcej równej długości i było jak najmniej przecię</w:t>
       </w:r>
       <w:r>
         <w:rPr>
@@ -308,6 +771,7 @@
     <w:p>
       <w:pPr>
         <w:spacing w:after="0"/>
+        <w:jc w:val="both"/>
         <w:rPr>
           <w:sz w:val="24"/>
           <w:szCs w:val="24"/>
@@ -354,27 +818,195 @@
       <w:pPr>
         <w:pStyle w:val="Nagwek1"/>
         <w:spacing w:after="240"/>
-      </w:pPr>
-      <w:r>
+        <w:jc w:val="both"/>
+      </w:pPr>
+      <w:r>
+        <w:lastRenderedPageBreak/>
         <w:t>Rezultat</w:t>
       </w:r>
     </w:p>
     <w:p>
       <w:pPr>
         <w:spacing w:before="240"/>
+        <w:jc w:val="center"/>
+        <w:rPr>
+          <w:sz w:val="24"/>
+        </w:rPr>
+      </w:pPr>
+      <w:r>
+        <w:rPr>
+          <w:noProof/>
+          <w:sz w:val="24"/>
+          <w:lang w:eastAsia="pl-PL"/>
+        </w:rPr>
+        <w:drawing>
+          <wp:inline distT="0" distB="0" distL="0" distR="0">
+            <wp:extent cx="4629150" cy="3755437"/>
+            <wp:effectExtent l="19050" t="0" r="0" b="0"/>
+            <wp:docPr id="3" name="Obraz 1" descr="C:\Users\lepszastrona.com\Desktop\wikiwizir.jpg"/>
+            <wp:cNvGraphicFramePr>
+              <a:graphicFrameLocks xmlns:a="http://schemas.openxmlformats.org/drawingml/2006/main" noChangeAspect="1"/>
+            </wp:cNvGraphicFramePr>
+            <a:graphic xmlns:a="http://schemas.openxmlformats.org/drawingml/2006/main">
+              <a:graphicData uri="http://schemas.openxmlformats.org/drawingml/2006/picture">
+                <pic:pic xmlns:pic="http://schemas.openxmlformats.org/drawingml/2006/picture">
+                  <pic:nvPicPr>
+                    <pic:cNvPr id="0" name="Picture 1" descr="C:\Users\lepszastrona.com\Desktop\wikiwizir.jpg"/>
+                    <pic:cNvPicPr>
+                      <a:picLocks noChangeAspect="1" noChangeArrowheads="1"/>
+                    </pic:cNvPicPr>
+                  </pic:nvPicPr>
+                  <pic:blipFill>
+                    <a:blip r:embed="rId7" cstate="print"/>
+                    <a:srcRect/>
+                    <a:stretch>
+                      <a:fillRect/>
+                    </a:stretch>
+                  </pic:blipFill>
+                  <pic:spPr bwMode="auto">
+                    <a:xfrm>
+                      <a:off x="0" y="0"/>
+                      <a:ext cx="4629890" cy="3756037"/>
+                    </a:xfrm>
+                    <a:prstGeom prst="rect">
+                      <a:avLst/>
+                    </a:prstGeom>
+                    <a:noFill/>
+                    <a:ln w="9525">
+                      <a:noFill/>
+                      <a:miter lim="800000"/>
+                      <a:headEnd/>
+                      <a:tailEnd/>
+                    </a:ln>
+                  </pic:spPr>
+                </pic:pic>
+              </a:graphicData>
+            </a:graphic>
+          </wp:inline>
+        </w:drawing>
+      </w:r>
+    </w:p>
+    <w:p>
+      <w:pPr>
+        <w:spacing w:before="240"/>
+        <w:jc w:val="both"/>
       </w:pPr>
       <w:r>
         <w:rPr>
           <w:sz w:val="24"/>
         </w:rPr>
         <w:tab/>
-        <w:t xml:space="preserve">Rezultatem projektu jest aplikacja, składająca się z bazy danych, w której przetrzymywane są artykuły oraz połączenia do nich, serwera PHP, który służy do wyciągania danych z bazy oraz interfejsu w HTML 5 i CSS3 oraz Javascript. Obsługa aplikacji polega na wpisaniu nazwy artykułu w polu wyszukiwarki (która posiada opcję autouzupełniania ze sprawdzenia poprawności – czy taki artykuł jest dostępny). </w:t>
-      </w:r>
-      <w:r>
-        <w:rPr>
-          <w:sz w:val="24"/>
-        </w:rPr>
-        <w:t xml:space="preserve">Następnie, po wciśnięciu przycisku „Pokaż” wyświetlony zostanie graf z artykułami powiązanymi z wyszukiwanym przez nas artykułem. Po lewej strony znajduję się lista powiązanych artykułów, poruszając się po niej podświetlają się odpowiednie wierzchołki i połączenia z nich wychodzące ( tak samo dzieje się jak, przesuwamy kursor bo wyrenderowanym grafie). </w:t>
+        <w:t xml:space="preserve">Rezultatem projektu jest aplikacja, składająca się z bazy danych, w której przetrzymywane są artykuły oraz połączenia do nich, serwera PHP, który służy do wyciągania danych z bazy </w:t>
+      </w:r>
+      <w:proofErr w:type="spellStart"/>
+      <w:r>
+        <w:rPr>
+          <w:sz w:val="24"/>
+        </w:rPr>
+        <w:t>MySql</w:t>
+      </w:r>
+      <w:proofErr w:type="spellEnd"/>
+      <w:r>
+        <w:rPr>
+          <w:sz w:val="24"/>
+        </w:rPr>
+        <w:t xml:space="preserve"> </w:t>
+      </w:r>
+      <w:r>
+        <w:rPr>
+          <w:sz w:val="24"/>
+        </w:rPr>
+        <w:t xml:space="preserve">oraz interfejsu w HTML 5 i CSS3 oraz </w:t>
+      </w:r>
+      <w:proofErr w:type="spellStart"/>
+      <w:r>
+        <w:rPr>
+          <w:sz w:val="24"/>
+        </w:rPr>
+        <w:t>Javascript</w:t>
+      </w:r>
+      <w:proofErr w:type="spellEnd"/>
+      <w:r>
+        <w:rPr>
+          <w:sz w:val="24"/>
+        </w:rPr>
+        <w:t xml:space="preserve">. Obsługa aplikacji polega na wpisaniu nazwy artykułu w polu wyszukiwarki (która posiada opcję </w:t>
+      </w:r>
+      <w:proofErr w:type="spellStart"/>
+      <w:r>
+        <w:rPr>
+          <w:sz w:val="24"/>
+        </w:rPr>
+        <w:t>autouzupełniania</w:t>
+      </w:r>
+      <w:proofErr w:type="spellEnd"/>
+      <w:r>
+        <w:rPr>
+          <w:sz w:val="24"/>
+        </w:rPr>
+        <w:t xml:space="preserve"> ze sprawdzeni</w:t>
+      </w:r>
+      <w:r>
+        <w:rPr>
+          <w:sz w:val="24"/>
+        </w:rPr>
+        <w:t>em</w:t>
+      </w:r>
+      <w:r>
+        <w:rPr>
+          <w:sz w:val="24"/>
+        </w:rPr>
+        <w:t xml:space="preserve"> poprawności – czy taki artykuł jest dostępny). </w:t>
+      </w:r>
+      <w:r>
+        <w:rPr>
+          <w:sz w:val="24"/>
+        </w:rPr>
+        <w:t>Następnie, po wciśnięciu przycisku „Pokaż” wyświetlony zostanie graf z artykułami powiązanymi z wyszukiwanym prze</w:t>
+      </w:r>
+      <w:r>
+        <w:rPr>
+          <w:sz w:val="24"/>
+        </w:rPr>
+        <w:t>z nas artykułem. Po lewej stronnie znajduje</w:t>
+      </w:r>
+      <w:r>
+        <w:rPr>
+          <w:sz w:val="24"/>
+        </w:rPr>
+        <w:t xml:space="preserve"> się lista powiązanych artykułów, poruszając się po niej podświetlają się odpowiednie wierzchołki i połączenia z nich wychodzące ( tak samo dzieje się </w:t>
+      </w:r>
+      <w:r>
+        <w:rPr>
+          <w:sz w:val="24"/>
+        </w:rPr>
+        <w:t>gdy</w:t>
+      </w:r>
+      <w:r>
+        <w:rPr>
+          <w:sz w:val="24"/>
+        </w:rPr>
+        <w:t>, przesuwamy ku</w:t>
+      </w:r>
+      <w:r>
+        <w:rPr>
+          <w:sz w:val="24"/>
+        </w:rPr>
+        <w:t xml:space="preserve">rsor bo </w:t>
+      </w:r>
+      <w:proofErr w:type="spellStart"/>
+      <w:r>
+        <w:rPr>
+          <w:sz w:val="24"/>
+        </w:rPr>
+        <w:t>wyrenderowanym</w:t>
+      </w:r>
+      <w:proofErr w:type="spellEnd"/>
+      <w:r>
+        <w:rPr>
+          <w:sz w:val="24"/>
+        </w:rPr>
+        <w:t xml:space="preserve"> grafie). </w:t>
       </w:r>
       <w:r>
         <w:rPr>
@@ -416,46 +1048,128 @@
         <w:rPr>
           <w:sz w:val="24"/>
         </w:rPr>
-        <w:t xml:space="preserve">Dodatkowo przy każdej </w:t>
-      </w:r>
-      <w:r>
-        <w:rPr>
-          <w:sz w:val="24"/>
-        </w:rPr>
-        <w:lastRenderedPageBreak/>
-        <w:t xml:space="preserve">pozycji na liście jest przycisk wyświetlający dany artykuł w Wikipedii w osadzonym oknie. Na górnym tabelce jest także przycisk ustawień, którym możemy skonfigurować parametry działania algorytmu takiej jak początkowy ładunek wierzchołków oraz odległość pomiędzy nimi. </w:t>
-      </w:r>
-      <w:r>
-        <w:rPr>
-          <w:sz w:val="24"/>
-        </w:rPr>
-        <w:t xml:space="preserve"> Przeglądanie wszystkich grafów polega na wygenerowaniu „hash’a” z jego nazwy i doklejenie do adresu strony jako parametr. Dzięki temu, korzystając z przycisków w przeglądarce, „wstecz’ i „dalej”, możemy łatwo poruszać się po historii przeglądanych przez nas artykułów. Łatwo też zapisać sobie też interesujący nas graf w formie linku i wrócić do niego później.</w:t>
+        <w:t xml:space="preserve">Dodatkowo przy każdej pozycji na liście jest przycisk </w:t>
+      </w:r>
+      <w:r>
+        <w:rPr>
+          <w:sz w:val="24"/>
+        </w:rPr>
+        <w:t>umożliwiający wyświetlenie danego</w:t>
+      </w:r>
+      <w:r>
+        <w:rPr>
+          <w:sz w:val="24"/>
+        </w:rPr>
+        <w:t xml:space="preserve"> artykuł</w:t>
+      </w:r>
+      <w:r>
+        <w:rPr>
+          <w:sz w:val="24"/>
+        </w:rPr>
+        <w:t>u</w:t>
+      </w:r>
+      <w:r>
+        <w:rPr>
+          <w:sz w:val="24"/>
+        </w:rPr>
+        <w:t xml:space="preserve"> w </w:t>
+      </w:r>
+      <w:proofErr w:type="spellStart"/>
+      <w:r>
+        <w:rPr>
+          <w:sz w:val="24"/>
+        </w:rPr>
+        <w:t>Wikipedii</w:t>
+      </w:r>
+      <w:proofErr w:type="spellEnd"/>
+      <w:r>
+        <w:rPr>
+          <w:sz w:val="24"/>
+        </w:rPr>
+        <w:t xml:space="preserve"> w osadzonym oknie</w:t>
+      </w:r>
+      <w:r>
+        <w:rPr>
+          <w:sz w:val="24"/>
+        </w:rPr>
+        <w:t xml:space="preserve"> co bardzo przydaje się przy przeglądaniu grafu</w:t>
+      </w:r>
+      <w:r>
+        <w:rPr>
+          <w:sz w:val="24"/>
+        </w:rPr>
+        <w:t xml:space="preserve">. Na </w:t>
+      </w:r>
+      <w:r>
+        <w:rPr>
+          <w:sz w:val="24"/>
+        </w:rPr>
+        <w:t>górnej belce</w:t>
+      </w:r>
+      <w:r>
+        <w:rPr>
+          <w:sz w:val="24"/>
+        </w:rPr>
+        <w:t xml:space="preserve"> jest także przycisk ustawień, którym możemy skonfigurować parametry działania algorytmu takie jak początkowy ładunek wierzchołków oraz odległość pomiędzy nimi. </w:t>
+      </w:r>
+      <w:r>
+        <w:rPr>
+          <w:sz w:val="24"/>
+        </w:rPr>
+        <w:t xml:space="preserve"> Przeglądanie wszystkich grafów polega na wygenerowaniu „</w:t>
+      </w:r>
+      <w:proofErr w:type="spellStart"/>
+      <w:r>
+        <w:rPr>
+          <w:sz w:val="24"/>
+        </w:rPr>
+        <w:t>hash’a</w:t>
+      </w:r>
+      <w:proofErr w:type="spellEnd"/>
+      <w:r>
+        <w:rPr>
+          <w:sz w:val="24"/>
+        </w:rPr>
+        <w:t>” z jego nazwy i doklejenie do adresu strony jako parametr. Dzięki temu, korzysta</w:t>
+      </w:r>
+      <w:r>
+        <w:rPr>
+          <w:sz w:val="24"/>
+        </w:rPr>
+        <w:t>jąc z przycisków  „wstecz’ i „dalej” w przeglądarce</w:t>
+      </w:r>
+      <w:r>
+        <w:rPr>
+          <w:sz w:val="24"/>
+        </w:rPr>
+        <w:t xml:space="preserve">, możemy </w:t>
+      </w:r>
+      <w:r>
+        <w:rPr>
+          <w:sz w:val="24"/>
+        </w:rPr>
+        <w:t>wygodnie</w:t>
+      </w:r>
+      <w:r>
+        <w:rPr>
+          <w:sz w:val="24"/>
+        </w:rPr>
+        <w:t xml:space="preserve"> poruszać się po historii przeglądanych przez nas artykułów. Łatwo też zapisać sobie też interesujący nas graf w formie linku i wrócić do niego później.</w:t>
       </w:r>
       <w:bookmarkStart w:id="0" w:name="_GoBack"/>
       <w:bookmarkEnd w:id="0"/>
-    </w:p>
-    <w:p>
-      <w:pPr>
-        <w:rPr>
-          <w:sz w:val="24"/>
-          <w:szCs w:val="24"/>
-        </w:rPr>
-      </w:pPr>
-      <w:r>
-        <w:rPr>
-          <w:sz w:val="24"/>
-          <w:szCs w:val="24"/>
-        </w:rPr>
-        <w:tab/>
-      </w:r>
-    </w:p>
-    <w:p>
-      <w:pPr>
-        <w:rPr>
-          <w:sz w:val="24"/>
-          <w:szCs w:val="24"/>
-        </w:rPr>
-      </w:pPr>
+      <w:r>
+        <w:rPr>
+          <w:sz w:val="24"/>
+        </w:rPr>
+        <w:t xml:space="preserve"> Warto wspomnieć, że cała aplikacja działa w oparciu o technologię AJAJ, dzięki czemu nie jest wymagane przeładowywanie strony</w:t>
+      </w:r>
+      <w:r>
+        <w:rPr>
+          <w:sz w:val="24"/>
+        </w:rPr>
+        <w:t>.</w:t>
+      </w:r>
       <w:r>
         <w:rPr>
           <w:sz w:val="24"/>
@@ -465,6 +1179,7 @@
       </w:r>
     </w:p>
     <w:sectPr>
+      <w:footerReference w:type="default" r:id="rId8"/>
       <w:pgSz w:w="11906" w:h="16838"/>
       <w:pgMar w:top="1417" w:right="1417" w:bottom="1417" w:left="1417" w:header="708" w:footer="708" w:gutter="0"/>
       <w:cols w:space="708"/>
@@ -475,7 +1190,7 @@
 </file>
 
 <file path=word/endnotes.xml><?xml version="1.0" encoding="utf-8"?>
-<w:endnotes xmlns:wpc="http://schemas.microsoft.com/office/word/2010/wordprocessingCanvas" xmlns:mc="http://schemas.openxmlformats.org/markup-compatibility/2006" xmlns:o="urn:schemas-microsoft-com:office:office" xmlns:r="http://schemas.openxmlformats.org/officeDocument/2006/relationships" xmlns:m="http://schemas.openxmlformats.org/officeDocument/2006/math" xmlns:v="urn:schemas-microsoft-com:vml" xmlns:wp14="http://schemas.microsoft.com/office/word/2010/wordprocessingDrawing" xmlns:wp="http://schemas.openxmlformats.org/drawingml/2006/wordprocessingDrawing" xmlns:w10="urn:schemas-microsoft-com:office:word" xmlns:w="http://schemas.openxmlformats.org/wordprocessingml/2006/main" xmlns:w14="http://schemas.microsoft.com/office/word/2010/wordml" xmlns:wpg="http://schemas.microsoft.com/office/word/2010/wordprocessingGroup" xmlns:wpi="http://schemas.microsoft.com/office/word/2010/wordprocessingInk" xmlns:wne="http://schemas.microsoft.com/office/word/2006/wordml" xmlns:wps="http://schemas.microsoft.com/office/word/2010/wordprocessingShape" mc:Ignorable="w14 wp14">
+<w:endnotes xmlns:ve="http://schemas.openxmlformats.org/markup-compatibility/2006" xmlns:o="urn:schemas-microsoft-com:office:office" xmlns:r="http://schemas.openxmlformats.org/officeDocument/2006/relationships" xmlns:m="http://schemas.openxmlformats.org/officeDocument/2006/math" xmlns:v="urn:schemas-microsoft-com:vml" xmlns:wp="http://schemas.openxmlformats.org/drawingml/2006/wordprocessingDrawing" xmlns:w10="urn:schemas-microsoft-com:office:word" xmlns:w="http://schemas.openxmlformats.org/wordprocessingml/2006/main" xmlns:wne="http://schemas.microsoft.com/office/word/2006/wordml">
   <w:endnote w:type="separator" w:id="-1">
     <w:p>
       <w:pPr>
@@ -499,8 +1214,43 @@
 </w:endnotes>
 </file>
 
+<file path=word/footer1.xml><?xml version="1.0" encoding="utf-8"?>
+<w:ftr xmlns:ve="http://schemas.openxmlformats.org/markup-compatibility/2006" xmlns:o="urn:schemas-microsoft-com:office:office" xmlns:r="http://schemas.openxmlformats.org/officeDocument/2006/relationships" xmlns:m="http://schemas.openxmlformats.org/officeDocument/2006/math" xmlns:v="urn:schemas-microsoft-com:vml" xmlns:wp="http://schemas.openxmlformats.org/drawingml/2006/wordprocessingDrawing" xmlns:w10="urn:schemas-microsoft-com:office:word" xmlns:w="http://schemas.openxmlformats.org/wordprocessingml/2006/main" xmlns:wne="http://schemas.microsoft.com/office/word/2006/wordml">
+  <w:sdt>
+    <w:sdtPr>
+      <w:id w:val="25361208"/>
+      <w:docPartObj>
+        <w:docPartGallery w:val="Page Numbers (Bottom of Page)"/>
+        <w:docPartUnique/>
+      </w:docPartObj>
+    </w:sdtPr>
+    <w:sdtContent>
+      <w:p>
+        <w:pPr>
+          <w:pStyle w:val="Stopka"/>
+          <w:jc w:val="center"/>
+        </w:pPr>
+        <w:fldSimple w:instr=" PAGE   \* MERGEFORMAT ">
+          <w:r>
+            <w:rPr>
+              <w:noProof/>
+            </w:rPr>
+            <w:t>3</w:t>
+          </w:r>
+        </w:fldSimple>
+      </w:p>
+    </w:sdtContent>
+  </w:sdt>
+  <w:p>
+    <w:pPr>
+      <w:pStyle w:val="Stopka"/>
+    </w:pPr>
+  </w:p>
+</w:ftr>
+</file>
+
 <file path=word/footnotes.xml><?xml version="1.0" encoding="utf-8"?>
-<w:footnotes xmlns:wpc="http://schemas.microsoft.com/office/word/2010/wordprocessingCanvas" xmlns:mc="http://schemas.openxmlformats.org/markup-compatibility/2006" xmlns:o="urn:schemas-microsoft-com:office:office" xmlns:r="http://schemas.openxmlformats.org/officeDocument/2006/relationships" xmlns:m="http://schemas.openxmlformats.org/officeDocument/2006/math" xmlns:v="urn:schemas-microsoft-com:vml" xmlns:wp14="http://schemas.microsoft.com/office/word/2010/wordprocessingDrawing" xmlns:wp="http://schemas.openxmlformats.org/drawingml/2006/wordprocessingDrawing" xmlns:w10="urn:schemas-microsoft-com:office:word" xmlns:w="http://schemas.openxmlformats.org/wordprocessingml/2006/main" xmlns:w14="http://schemas.microsoft.com/office/word/2010/wordml" xmlns:wpg="http://schemas.microsoft.com/office/word/2010/wordprocessingGroup" xmlns:wpi="http://schemas.microsoft.com/office/word/2010/wordprocessingInk" xmlns:wne="http://schemas.microsoft.com/office/word/2006/wordml" xmlns:wps="http://schemas.microsoft.com/office/word/2010/wordprocessingShape" mc:Ignorable="w14 wp14">
+<w:footnotes xmlns:ve="http://schemas.openxmlformats.org/markup-compatibility/2006" xmlns:o="urn:schemas-microsoft-com:office:office" xmlns:r="http://schemas.openxmlformats.org/officeDocument/2006/relationships" xmlns:m="http://schemas.openxmlformats.org/officeDocument/2006/math" xmlns:v="urn:schemas-microsoft-com:vml" xmlns:wp="http://schemas.openxmlformats.org/drawingml/2006/wordprocessingDrawing" xmlns:w10="urn:schemas-microsoft-com:office:word" xmlns:w="http://schemas.openxmlformats.org/wordprocessingml/2006/main" xmlns:wne="http://schemas.microsoft.com/office/word/2006/wordml">
   <w:footnote w:type="separator" w:id="-1">
     <w:p>
       <w:pPr>
@@ -524,12 +1274,8 @@
 </w:footnotes>
 </file>
 
-<file path=word/numbering.xml><?xml version="1.0" encoding="utf-8"?>
-<w:numbering xmlns:wpc="http://schemas.microsoft.com/office/word/2010/wordprocessingCanvas" xmlns:mc="http://schemas.openxmlformats.org/markup-compatibility/2006" xmlns:o="urn:schemas-microsoft-com:office:office" xmlns:r="http://schemas.openxmlformats.org/officeDocument/2006/relationships" xmlns:m="http://schemas.openxmlformats.org/officeDocument/2006/math" xmlns:v="urn:schemas-microsoft-com:vml" xmlns:wp14="http://schemas.microsoft.com/office/word/2010/wordprocessingDrawing" xmlns:wp="http://schemas.openxmlformats.org/drawingml/2006/wordprocessingDrawing" xmlns:w10="urn:schemas-microsoft-com:office:word" xmlns:w="http://schemas.openxmlformats.org/wordprocessingml/2006/main" xmlns:w14="http://schemas.microsoft.com/office/word/2010/wordml" xmlns:wpg="http://schemas.microsoft.com/office/word/2010/wordprocessingGroup" xmlns:wpi="http://schemas.microsoft.com/office/word/2010/wordprocessingInk" xmlns:wne="http://schemas.microsoft.com/office/word/2006/wordml" xmlns:wps="http://schemas.microsoft.com/office/word/2010/wordprocessingShape" mc:Ignorable="w14 wp14"/>
-</file>
-
 <file path=word/styles.xml><?xml version="1.0" encoding="utf-8"?>
-<w:styles xmlns:mc="http://schemas.openxmlformats.org/markup-compatibility/2006" xmlns:r="http://schemas.openxmlformats.org/officeDocument/2006/relationships" xmlns:w="http://schemas.openxmlformats.org/wordprocessingml/2006/main" xmlns:w14="http://schemas.microsoft.com/office/word/2010/wordml" mc:Ignorable="w14">
+<w:styles xmlns:r="http://schemas.openxmlformats.org/officeDocument/2006/relationships" xmlns:w="http://schemas.openxmlformats.org/wordprocessingml/2006/main">
   <w:docDefaults>
     <w:rPrDefault>
       <w:rPr>
@@ -687,6 +1433,7 @@
   <w:style w:type="paragraph" w:default="1" w:styleId="Normalny">
     <w:name w:val="Normal"/>
     <w:qFormat/>
+    <w:rsid w:val="00EE5449"/>
   </w:style>
   <w:style w:type="paragraph" w:styleId="Nagwek1">
     <w:name w:val="heading 1"/>
@@ -760,6 +1507,7 @@
   <w:style w:type="character" w:default="1" w:styleId="Domylnaczcionkaakapitu">
     <w:name w:val="Default Paragraph Font"/>
     <w:uiPriority w:val="1"/>
+    <w:semiHidden/>
     <w:unhideWhenUsed/>
   </w:style>
   <w:style w:type="table" w:default="1" w:styleId="Standardowy">
@@ -767,6 +1515,7 @@
     <w:uiPriority w:val="99"/>
     <w:semiHidden/>
     <w:unhideWhenUsed/>
+    <w:qFormat/>
     <w:tblPr>
       <w:tblInd w:w="0" w:type="dxa"/>
       <w:tblCellMar>
@@ -942,6 +1691,82 @@
     <w:rPr>
       <w:vertAlign w:val="superscript"/>
     </w:rPr>
+  </w:style>
+  <w:style w:type="paragraph" w:styleId="Tekstdymka">
+    <w:name w:val="Balloon Text"/>
+    <w:basedOn w:val="Normalny"/>
+    <w:link w:val="TekstdymkaZnak"/>
+    <w:uiPriority w:val="99"/>
+    <w:semiHidden/>
+    <w:unhideWhenUsed/>
+    <w:rsid w:val="00A34FFC"/>
+    <w:pPr>
+      <w:spacing w:after="0" w:line="240" w:lineRule="auto"/>
+    </w:pPr>
+    <w:rPr>
+      <w:rFonts w:ascii="Tahoma" w:hAnsi="Tahoma" w:cs="Tahoma"/>
+      <w:sz w:val="16"/>
+      <w:szCs w:val="16"/>
+    </w:rPr>
+  </w:style>
+  <w:style w:type="character" w:customStyle="1" w:styleId="TekstdymkaZnak">
+    <w:name w:val="Tekst dymka Znak"/>
+    <w:basedOn w:val="Domylnaczcionkaakapitu"/>
+    <w:link w:val="Tekstdymka"/>
+    <w:uiPriority w:val="99"/>
+    <w:semiHidden/>
+    <w:rsid w:val="00A34FFC"/>
+    <w:rPr>
+      <w:rFonts w:ascii="Tahoma" w:hAnsi="Tahoma" w:cs="Tahoma"/>
+      <w:sz w:val="16"/>
+      <w:szCs w:val="16"/>
+    </w:rPr>
+  </w:style>
+  <w:style w:type="paragraph" w:styleId="Nagwek">
+    <w:name w:val="header"/>
+    <w:basedOn w:val="Normalny"/>
+    <w:link w:val="NagwekZnak"/>
+    <w:uiPriority w:val="99"/>
+    <w:semiHidden/>
+    <w:unhideWhenUsed/>
+    <w:rsid w:val="00FD5C60"/>
+    <w:pPr>
+      <w:tabs>
+        <w:tab w:val="center" w:pos="4536"/>
+        <w:tab w:val="right" w:pos="9072"/>
+      </w:tabs>
+      <w:spacing w:after="0" w:line="240" w:lineRule="auto"/>
+    </w:pPr>
+  </w:style>
+  <w:style w:type="character" w:customStyle="1" w:styleId="NagwekZnak">
+    <w:name w:val="Nagłówek Znak"/>
+    <w:basedOn w:val="Domylnaczcionkaakapitu"/>
+    <w:link w:val="Nagwek"/>
+    <w:uiPriority w:val="99"/>
+    <w:semiHidden/>
+    <w:rsid w:val="00FD5C60"/>
+  </w:style>
+  <w:style w:type="paragraph" w:styleId="Stopka">
+    <w:name w:val="footer"/>
+    <w:basedOn w:val="Normalny"/>
+    <w:link w:val="StopkaZnak"/>
+    <w:uiPriority w:val="99"/>
+    <w:unhideWhenUsed/>
+    <w:rsid w:val="00FD5C60"/>
+    <w:pPr>
+      <w:tabs>
+        <w:tab w:val="center" w:pos="4536"/>
+        <w:tab w:val="right" w:pos="9072"/>
+      </w:tabs>
+      <w:spacing w:after="0" w:line="240" w:lineRule="auto"/>
+    </w:pPr>
+  </w:style>
+  <w:style w:type="character" w:customStyle="1" w:styleId="StopkaZnak">
+    <w:name w:val="Stopka Znak"/>
+    <w:basedOn w:val="Domylnaczcionkaakapitu"/>
+    <w:link w:val="Stopka"/>
+    <w:uiPriority w:val="99"/>
+    <w:rsid w:val="00FD5C60"/>
   </w:style>
 </w:styles>
 </file>
@@ -1647,4 +2472,16 @@
   <a:objectDefaults/>
   <a:extraClrSchemeLst/>
 </a:theme>
+</file>
+
+<file path=customXml/item1.xml><?xml version="1.0" encoding="utf-8"?>
+<b:Sources xmlns:b="http://schemas.openxmlformats.org/officeDocument/2006/bibliography" xmlns="http://schemas.openxmlformats.org/officeDocument/2006/bibliography" SelectedStyle="\APA.XSL" StyleName="APA"/>
+</file>
+
+<file path=customXml/itemProps1.xml><?xml version="1.0" encoding="utf-8"?>
+<ds:datastoreItem xmlns:ds="http://schemas.openxmlformats.org/officeDocument/2006/customXml" ds:itemID="{276AA05B-9BEF-4C60-B50D-132166B0D022}">
+  <ds:schemaRefs>
+    <ds:schemaRef ds:uri="http://schemas.openxmlformats.org/officeDocument/2006/bibliography"/>
+  </ds:schemaRefs>
+</ds:datastoreItem>
 </file>
</xml_diff>